<commit_message>
adding dgps march 2018 data, moving dec 2017 data
</commit_message>
<xml_diff>
--- a/Docs/My Docs/Thesis/Retrieval of Surface Reflectance from Aerial Imagery/IJRS Comments from reviewers.docx
+++ b/Docs/My Docs/Thesis/Retrieval of Surface Reflectance from Aerial Imagery/IJRS Comments from reviewers.docx
@@ -21,14 +21,7 @@
       </w:r>
       <w:r>
         <w:br/>
-      </w:r>
-      <w:proofErr w:type="gramStart"/>
-      <w:r>
-        <w:t>The</w:t>
-      </w:r>
-      <w:proofErr w:type="gramEnd"/>
-      <w:r>
-        <w:t xml:space="preserve"> main idea is interesting and has a good potential for practical application. But I still have some questions.</w:t>
+        <w:t>The main idea is interesting and has a good potential for practical application. But I still have some questions.</w:t>
       </w:r>
       <w:r>
         <w:br/>
@@ -119,15 +112,7 @@
       </w:r>
       <w:r>
         <w:br/>
-        <w:t xml:space="preserve">Line 30: Equation (2) should </w:t>
-      </w:r>
-      <w:proofErr w:type="gramStart"/>
-      <w:r>
-        <w:t>be  ,</w:t>
-      </w:r>
-      <w:proofErr w:type="gramEnd"/>
-      <w:r>
-        <w:t xml:space="preserve"> where d is the distance between the sun and the earth in astronomical units.</w:t>
+        <w:t>Line 30: Equation (2) should be  , where d is the distance between the sun and the earth in astronomical units.</w:t>
       </w:r>
       <w:r>
         <w:br/>
@@ -179,14 +164,7 @@
       </w:r>
       <w:r>
         <w:br/>
-      </w:r>
-      <w:proofErr w:type="gramStart"/>
-      <w:r>
-        <w:t>In</w:t>
-      </w:r>
-      <w:proofErr w:type="gramEnd"/>
-      <w:r>
-        <w:t xml:space="preserve"> my opinion, section 2.4 should be placed as 3.1, or 2.1, please check the journal manuscript guidance.</w:t>
+        <w:t>In my opinion, section 2.4 should be placed as 3.1, or 2.1, please check the journal manuscript guidance.</w:t>
       </w:r>
       <w:r>
         <w:br/>
@@ -355,15 +333,7 @@
     </w:p>
     <w:p>
       <w:r>
-        <w:t xml:space="preserve">5. </w:t>
-      </w:r>
-      <w:proofErr w:type="gramStart"/>
-      <w:r>
-        <w:t>The</w:t>
-      </w:r>
-      <w:proofErr w:type="gramEnd"/>
-      <w:r>
-        <w:t xml:space="preserve"> most important thing is the description of aerial experiment and images, as well as</w:t>
+        <w:t>5. The most important thing is the description of aerial experiment and images, as well as</w:t>
       </w:r>
       <w:r>
         <w:t xml:space="preserve"> </w:t>
@@ -417,15 +387,7 @@
         </w:numPr>
       </w:pPr>
       <w:r>
-        <w:t xml:space="preserve">Respond to </w:t>
-      </w:r>
-      <w:proofErr w:type="gramStart"/>
-      <w:r>
-        <w:t>reviewers</w:t>
-      </w:r>
-      <w:proofErr w:type="gramEnd"/>
-      <w:r>
-        <w:t xml:space="preserve"> comments (reviewer2 to be taken with a pinch of salt).</w:t>
+        <w:t>Respond to reviewers comments (reviewer2 to be taken with a pinch of salt).</w:t>
       </w:r>
     </w:p>
     <w:p>
@@ -477,374 +439,293 @@
       </w:r>
       <w:r>
         <w:t>Check the SPOT validation – that SPOT image seems to be in a different projection and when I hack it, it does not match well to Landsat / NGI</w:t>
+      </w:r>
+    </w:p>
+    <w:p>
+      <w:pPr>
+        <w:pStyle w:val="ListParagraph"/>
+        <w:numPr>
+          <w:ilvl w:val="0"/>
+          <w:numId w:val="1"/>
+        </w:numPr>
+      </w:pPr>
+      <w:r>
+        <w:t>We could produce results with different window sizes, then compare eg overall error with SPOT5 image</w:t>
+      </w:r>
+    </w:p>
+    <w:p>
+      <w:pPr>
+        <w:pStyle w:val="ListParagraph"/>
+        <w:numPr>
+          <w:ilvl w:val="0"/>
+          <w:numId w:val="1"/>
+        </w:numPr>
+      </w:pPr>
+      <w:r>
+        <w:t xml:space="preserve">How do we </w:t>
+      </w:r>
+      <w:r>
+        <w:t xml:space="preserve">better </w:t>
+      </w:r>
+      <w:r>
+        <w:t xml:space="preserve">justify no seam line smoothing?  </w:t>
+      </w:r>
+      <w:r>
+        <w:t xml:space="preserve"> Rev1 has a kind of pt – just because the MODIS pixels are continuous / smooth, doesn’t mean the calibrated aerial pixels will be, as they are only being corrected on average / with interpolated gains</w:t>
+      </w:r>
+    </w:p>
+    <w:p>
+      <w:pPr>
+        <w:pStyle w:val="ListParagraph"/>
+        <w:numPr>
+          <w:ilvl w:val="0"/>
+          <w:numId w:val="1"/>
+        </w:numPr>
+      </w:pPr>
+      <w:r>
+        <w:t>Come up with a generic measure of homogeneity and use this to quantify mosaic before / after</w:t>
+      </w:r>
+    </w:p>
+    <w:p>
+      <w:pPr>
+        <w:pStyle w:val="ListParagraph"/>
+        <w:numPr>
+          <w:ilvl w:val="0"/>
+          <w:numId w:val="1"/>
+        </w:numPr>
+      </w:pPr>
+      <w:r>
+        <w:t>AOD on days of aerial survey?</w:t>
+      </w:r>
+    </w:p>
+    <w:p>
+      <w:pPr>
+        <w:pStyle w:val="ListParagraph"/>
+        <w:numPr>
+          <w:ilvl w:val="0"/>
+          <w:numId w:val="1"/>
+        </w:numPr>
+      </w:pPr>
+      <w:r>
+        <w:t>Show an image of M / C</w:t>
+      </w:r>
+    </w:p>
+    <w:p>
+      <w:pPr>
+        <w:pStyle w:val="ListParagraph"/>
+        <w:numPr>
+          <w:ilvl w:val="0"/>
+          <w:numId w:val="1"/>
+        </w:numPr>
+      </w:pPr>
+      <w:r>
+        <w:t>Can 2.1 and 2.2 to summarised and moved to an appendix?  Perhaps also the stuff about RSR and viewing angle?</w:t>
+      </w:r>
+    </w:p>
+    <w:p>
+      <w:pPr>
+        <w:pStyle w:val="ListParagraph"/>
+        <w:numPr>
+          <w:ilvl w:val="0"/>
+          <w:numId w:val="1"/>
+        </w:numPr>
+      </w:pPr>
+      <w:r>
+        <w:t xml:space="preserve">What about a difference in overlapping pixels before and after calibration?  Hmm hmmm?  This could be both an accuracy / consistency measure and a justification for no seam line removal.  </w:t>
+      </w:r>
+      <w:r>
+        <w:t>We just need to be careful about how much overlap we have after calibration….</w:t>
+      </w:r>
+      <w:r>
+        <w:t xml:space="preserve"> Ref Gehrke 2016, Gehrke 2010.  Possible exclude shadow variations.  This could be combined with a de-emphasis of the whole absolute reflectance thing.</w:t>
+      </w:r>
+      <w:r>
+        <w:t xml:space="preserve">  It is only a relative before/after comparison and has the same problems as SPOT comparison but does serve as a new measure of “homogeneity” that can be linked to surface reflectance.  </w:t>
+      </w:r>
+      <w:r>
+        <w:t>We could also potentially create a mosaic</w:t>
+      </w:r>
+      <w:r>
+        <w:t xml:space="preserve"> / spatial distribution</w:t>
+      </w:r>
+      <w:r>
+        <w:t xml:space="preserve"> of these errors.   </w:t>
+      </w:r>
+      <w:r>
+        <w:t>I think we need to look more carefully at how each mosaic method evaluated their accuracy.</w:t>
+      </w:r>
+      <w:r>
+        <w:t xml:space="preserve">  This would also be a good way of comparing effects of window sizes, offset params etc.</w:t>
+      </w:r>
+      <w:r>
+        <w:t xml:space="preserve">  To make this error nicer, we should downsample the image as in Gehrke 2016</w:t>
+      </w:r>
+    </w:p>
+    <w:p>
+      <w:pPr>
+        <w:pStyle w:val="ListParagraph"/>
+        <w:numPr>
+          <w:ilvl w:val="0"/>
+          <w:numId w:val="1"/>
+        </w:numPr>
+      </w:pPr>
+      <w:r>
+        <w:t>Overall homogenisation factor of Lopez et al 2011</w:t>
+      </w:r>
+    </w:p>
+    <w:p>
+      <w:pPr>
+        <w:pStyle w:val="ListParagraph"/>
+        <w:numPr>
+          <w:ilvl w:val="0"/>
+          <w:numId w:val="1"/>
+        </w:numPr>
+      </w:pPr>
+      <w:r>
+        <w:t xml:space="preserve">Choose some key images, apply normal theoretical atmospheric and brdf corrections, then compare to our method.  </w:t>
+      </w:r>
+      <w:r>
+        <w:t>Perhaps also do the overlap consistency check as above !!!</w:t>
+      </w:r>
+    </w:p>
+    <w:p/>
+    <w:p>
+      <w:r>
+        <w:t>Summary of evaluations</w:t>
+      </w:r>
+    </w:p>
+    <w:p>
+      <w:pPr>
+        <w:pStyle w:val="ListParagraph"/>
+        <w:numPr>
+          <w:ilvl w:val="0"/>
+          <w:numId w:val="2"/>
+        </w:numPr>
+      </w:pPr>
+      <w:r>
+        <w:t xml:space="preserve">Chandelier et al 2009: it is only a mosaicking technique not necessarily intended for RS.  </w:t>
+      </w:r>
+      <w:r>
+        <w:t>There is on quantitative evaluation, only visual</w:t>
+      </w:r>
+    </w:p>
+    <w:p>
+      <w:pPr>
+        <w:pStyle w:val="ListParagraph"/>
+        <w:numPr>
+          <w:ilvl w:val="0"/>
+          <w:numId w:val="2"/>
+        </w:numPr>
+      </w:pPr>
+      <w:r>
+        <w:lastRenderedPageBreak/>
+        <w:t>Downey et al 2010: Only qualitative visual evaluation</w:t>
+      </w:r>
+    </w:p>
+    <w:p>
+      <w:pPr>
+        <w:pStyle w:val="ListParagraph"/>
+        <w:numPr>
+          <w:ilvl w:val="0"/>
+          <w:numId w:val="2"/>
+        </w:numPr>
+      </w:pPr>
+      <w:r>
+        <w:t xml:space="preserve">Collings et al 2011: They evaluated on placed known targets.  </w:t>
+      </w:r>
+      <w:r>
+        <w:t>They also compare this error to an error from a theoretical model</w:t>
+      </w:r>
+      <w:r>
+        <w:t xml:space="preserve"> and show it is mildly increased</w:t>
+      </w:r>
+      <w:r>
+        <w:t>.  Exact details unk.  Non-target accuracy is unknown.</w:t>
+      </w:r>
+    </w:p>
+    <w:p>
+      <w:pPr>
+        <w:pStyle w:val="ListParagraph"/>
+        <w:numPr>
+          <w:ilvl w:val="0"/>
+          <w:numId w:val="2"/>
+        </w:numPr>
+      </w:pPr>
+      <w:r>
+        <w:t>Lopez et al 2011: “</w:t>
+      </w:r>
+      <w:r>
+        <w:t>A mesh was created in the overlapping area with randomly located points within each cell, providing a total number of 500 comparison points. The differences in these comparison points were evaluated in terms of standard deviation (STD) and expressed as a factor of homogenization in percentage as:</w:t>
+      </w:r>
+      <w:r>
+        <w:t xml:space="preserve">” std_orig – std_correct / std_orig  .  So note that this is for a comparison of methods not an absolute accuracy measure.  They also check with actual field reflectances and also with the radiometric control points i.e. overlapping points.  </w:t>
+      </w:r>
+    </w:p>
+    <w:p>
+      <w:pPr>
+        <w:pStyle w:val="ListParagraph"/>
+        <w:numPr>
+          <w:ilvl w:val="0"/>
+          <w:numId w:val="2"/>
+        </w:numPr>
+      </w:pPr>
+      <w:r>
+        <w:t xml:space="preserve">Gehrke 2016: </w:t>
+      </w:r>
+      <w:r>
+        <w:t>not 100% on this but they seem to do a comparison to absolute reflectance at specific points and they also plot a kind of before and after contract and brightness factor along a certain line.</w:t>
+      </w:r>
+    </w:p>
+    <w:p>
+      <w:pPr>
+        <w:rPr>
+          <w:b/>
+        </w:rPr>
+      </w:pPr>
+      <w:r>
+        <w:rPr>
+          <w:b/>
+        </w:rPr>
+        <w:t>Summary To Do</w:t>
+      </w:r>
+    </w:p>
+    <w:p>
+      <w:pPr>
+        <w:pStyle w:val="ListParagraph"/>
+        <w:numPr>
+          <w:ilvl w:val="0"/>
+          <w:numId w:val="3"/>
+        </w:numPr>
+      </w:pPr>
+      <w:r>
+        <w:t>Look into reviewer1 seamline comment</w:t>
+      </w:r>
+    </w:p>
+    <w:p>
+      <w:pPr>
+        <w:pStyle w:val="ListParagraph"/>
+        <w:numPr>
+          <w:ilvl w:val="0"/>
+          <w:numId w:val="3"/>
+        </w:numPr>
+      </w:pPr>
+      <w:r>
+        <w:t>Justify non-use of Landsat (check out validation for fun) for reviewer1</w:t>
+      </w:r>
+    </w:p>
+    <w:p>
+      <w:pPr>
+        <w:pStyle w:val="ListParagraph"/>
+        <w:numPr>
+          <w:ilvl w:val="0"/>
+          <w:numId w:val="3"/>
+        </w:numPr>
+      </w:pPr>
+      <w:r>
+        <w:t xml:space="preserve">Simulate effect of sliding window size </w:t>
       </w:r>
       <w:bookmarkStart w:id="0" w:name="_GoBack"/>
       <w:bookmarkEnd w:id="0"/>
-    </w:p>
-    <w:p>
-      <w:pPr>
-        <w:pStyle w:val="ListParagraph"/>
-        <w:numPr>
-          <w:ilvl w:val="0"/>
-          <w:numId w:val="1"/>
-        </w:numPr>
-      </w:pPr>
-      <w:r>
-        <w:t xml:space="preserve">We could produce results with different window sizes, then compare </w:t>
-      </w:r>
-      <w:proofErr w:type="spellStart"/>
-      <w:r>
-        <w:t>eg</w:t>
-      </w:r>
-      <w:proofErr w:type="spellEnd"/>
-      <w:r>
-        <w:t xml:space="preserve"> overall error with SPOT5 image</w:t>
-      </w:r>
-    </w:p>
-    <w:p>
-      <w:pPr>
-        <w:pStyle w:val="ListParagraph"/>
-        <w:numPr>
-          <w:ilvl w:val="0"/>
-          <w:numId w:val="1"/>
-        </w:numPr>
-      </w:pPr>
-      <w:r>
-        <w:t xml:space="preserve">How do we </w:t>
-      </w:r>
-      <w:r>
-        <w:t xml:space="preserve">better </w:t>
-      </w:r>
-      <w:r>
-        <w:t xml:space="preserve">justify no seam line smoothing?  </w:t>
-      </w:r>
-      <w:r>
-        <w:t xml:space="preserve"> Rev1 has a kind of </w:t>
-      </w:r>
-      <w:proofErr w:type="spellStart"/>
-      <w:r>
-        <w:t>pt</w:t>
-      </w:r>
-      <w:proofErr w:type="spellEnd"/>
-      <w:r>
-        <w:t xml:space="preserve"> – just because the MODIS pixels are continuous / smooth, doesn’t mean the calibrated aerial pixels will be, as they are only being corrected on average / with interpolated gains</w:t>
-      </w:r>
-    </w:p>
-    <w:p>
-      <w:pPr>
-        <w:pStyle w:val="ListParagraph"/>
-        <w:numPr>
-          <w:ilvl w:val="0"/>
-          <w:numId w:val="1"/>
-        </w:numPr>
-      </w:pPr>
-      <w:r>
-        <w:t>Come up with a generic measure of homogeneity and use this to quantify mosaic before / after</w:t>
-      </w:r>
-    </w:p>
-    <w:p>
-      <w:pPr>
-        <w:pStyle w:val="ListParagraph"/>
-        <w:numPr>
-          <w:ilvl w:val="0"/>
-          <w:numId w:val="1"/>
-        </w:numPr>
-      </w:pPr>
-      <w:r>
-        <w:t>AOD on days of aerial survey?</w:t>
-      </w:r>
-    </w:p>
-    <w:p>
-      <w:pPr>
-        <w:pStyle w:val="ListParagraph"/>
-        <w:numPr>
-          <w:ilvl w:val="0"/>
-          <w:numId w:val="1"/>
-        </w:numPr>
-      </w:pPr>
-      <w:r>
-        <w:t>Show an image of M / C</w:t>
-      </w:r>
-    </w:p>
-    <w:p>
-      <w:pPr>
-        <w:pStyle w:val="ListParagraph"/>
-        <w:numPr>
-          <w:ilvl w:val="0"/>
-          <w:numId w:val="1"/>
-        </w:numPr>
-      </w:pPr>
-      <w:r>
-        <w:t>Can 2.1 and 2.2 to summarised and moved to an appendix?  Perhaps also the stuff about RSR and viewing angle?</w:t>
-      </w:r>
-    </w:p>
-    <w:p>
-      <w:pPr>
-        <w:pStyle w:val="ListParagraph"/>
-        <w:numPr>
-          <w:ilvl w:val="0"/>
-          <w:numId w:val="1"/>
-        </w:numPr>
-      </w:pPr>
-      <w:r>
-        <w:t xml:space="preserve">What about a difference in overlapping pixels before and after calibration?  Hmm hmmm?  This could be both an accuracy / consistency measure and a justification for no seam line removal.  </w:t>
-      </w:r>
-      <w:r>
-        <w:t>We just need to be careful about how much overlap we have after calibration….</w:t>
-      </w:r>
-      <w:r>
-        <w:t xml:space="preserve"> Ref </w:t>
-      </w:r>
-      <w:proofErr w:type="spellStart"/>
-      <w:r>
-        <w:t>Gehrke</w:t>
-      </w:r>
-      <w:proofErr w:type="spellEnd"/>
-      <w:r>
-        <w:t xml:space="preserve"> 2016, </w:t>
-      </w:r>
-      <w:proofErr w:type="spellStart"/>
-      <w:r>
-        <w:t>Gehrke</w:t>
-      </w:r>
-      <w:proofErr w:type="spellEnd"/>
-      <w:r>
-        <w:t xml:space="preserve"> 2010.  Possible exclude shadow variations.  This could be combined with a de-emphasis of the whole absolute reflectance thing.</w:t>
-      </w:r>
-      <w:r>
-        <w:t xml:space="preserve">  It is only a relative before/after comparison and has the same problems as SPOT comparison but does serve as a new measure of “homogeneity” that can be linked to surface reflectance.  </w:t>
-      </w:r>
-      <w:r>
-        <w:t>We could also potentially create a mosaic</w:t>
-      </w:r>
-      <w:r>
-        <w:t xml:space="preserve"> / spatial distribution</w:t>
-      </w:r>
-      <w:r>
-        <w:t xml:space="preserve"> of these errors.   </w:t>
-      </w:r>
-      <w:r>
-        <w:t>I think we need to look more carefully at how each mosaic method evaluated their accuracy.</w:t>
-      </w:r>
-      <w:r>
-        <w:t xml:space="preserve">  This would also be a good way of comparing effects of window sizes, offset </w:t>
-      </w:r>
-      <w:proofErr w:type="spellStart"/>
-      <w:r>
-        <w:t>params</w:t>
-      </w:r>
-      <w:proofErr w:type="spellEnd"/>
-      <w:r>
-        <w:t xml:space="preserve"> etc.</w:t>
-      </w:r>
-      <w:r>
-        <w:t xml:space="preserve">  To make this error nicer, we should </w:t>
-      </w:r>
-      <w:proofErr w:type="spellStart"/>
-      <w:r>
-        <w:t>downsample</w:t>
-      </w:r>
-      <w:proofErr w:type="spellEnd"/>
-      <w:r>
-        <w:t xml:space="preserve"> the image as in </w:t>
-      </w:r>
-      <w:proofErr w:type="spellStart"/>
-      <w:r>
-        <w:t>Gehrke</w:t>
-      </w:r>
-      <w:proofErr w:type="spellEnd"/>
-      <w:r>
-        <w:t xml:space="preserve"> 2016</w:t>
-      </w:r>
-    </w:p>
-    <w:p>
-      <w:pPr>
-        <w:pStyle w:val="ListParagraph"/>
-        <w:numPr>
-          <w:ilvl w:val="0"/>
-          <w:numId w:val="1"/>
-        </w:numPr>
-      </w:pPr>
-      <w:r>
-        <w:t>Overall homogenisation factor of Lopez et al 2011</w:t>
-      </w:r>
-    </w:p>
-    <w:p>
-      <w:pPr>
-        <w:pStyle w:val="ListParagraph"/>
-        <w:numPr>
-          <w:ilvl w:val="0"/>
-          <w:numId w:val="1"/>
-        </w:numPr>
-      </w:pPr>
-      <w:r>
-        <w:t xml:space="preserve">Choose some key images, apply normal theoretical atmospheric and </w:t>
-      </w:r>
-      <w:proofErr w:type="spellStart"/>
-      <w:r>
-        <w:t>brdf</w:t>
-      </w:r>
-      <w:proofErr w:type="spellEnd"/>
-      <w:r>
-        <w:t xml:space="preserve"> corrections, </w:t>
-      </w:r>
-      <w:proofErr w:type="gramStart"/>
-      <w:r>
-        <w:t>then</w:t>
-      </w:r>
-      <w:proofErr w:type="gramEnd"/>
-      <w:r>
-        <w:t xml:space="preserve"> compare to our method.  </w:t>
-      </w:r>
-      <w:r>
-        <w:t xml:space="preserve">Perhaps also do the overlap consistency check as </w:t>
-      </w:r>
-      <w:proofErr w:type="gramStart"/>
-      <w:r>
-        <w:t>above !!!</w:t>
-      </w:r>
-      <w:proofErr w:type="gramEnd"/>
-    </w:p>
-    <w:p/>
-    <w:p>
-      <w:r>
-        <w:t>Summary of evaluations</w:t>
-      </w:r>
-    </w:p>
-    <w:p>
-      <w:pPr>
-        <w:pStyle w:val="ListParagraph"/>
-        <w:numPr>
-          <w:ilvl w:val="0"/>
-          <w:numId w:val="2"/>
-        </w:numPr>
-      </w:pPr>
-      <w:r>
-        <w:t xml:space="preserve">Chandelier et al 2009: it is only a mosaicking technique not necessarily intended for RS.  </w:t>
-      </w:r>
-      <w:r>
-        <w:t>There is on quantitative evaluation, only visual</w:t>
-      </w:r>
-    </w:p>
-    <w:p>
-      <w:pPr>
-        <w:pStyle w:val="ListParagraph"/>
-        <w:numPr>
-          <w:ilvl w:val="0"/>
-          <w:numId w:val="2"/>
-        </w:numPr>
-      </w:pPr>
-      <w:r>
-        <w:lastRenderedPageBreak/>
-        <w:t>Downey et al 2010: Only qualitative visual evaluation</w:t>
-      </w:r>
-    </w:p>
-    <w:p>
-      <w:pPr>
-        <w:pStyle w:val="ListParagraph"/>
-        <w:numPr>
-          <w:ilvl w:val="0"/>
-          <w:numId w:val="2"/>
-        </w:numPr>
-      </w:pPr>
-      <w:r>
-        <w:t xml:space="preserve">Collings et al 2011: They evaluated on placed known targets.  </w:t>
-      </w:r>
-      <w:r>
-        <w:t>They also compare this error to an error from a theoretical model</w:t>
-      </w:r>
-      <w:r>
-        <w:t xml:space="preserve"> and show it is mildly increased</w:t>
-      </w:r>
-      <w:r>
-        <w:t xml:space="preserve">.  Exact details </w:t>
-      </w:r>
-      <w:proofErr w:type="spellStart"/>
-      <w:r>
-        <w:t>unk</w:t>
-      </w:r>
-      <w:proofErr w:type="spellEnd"/>
-      <w:r>
-        <w:t>.  Non-target accuracy is unknown.</w:t>
-      </w:r>
-    </w:p>
-    <w:p>
-      <w:pPr>
-        <w:pStyle w:val="ListParagraph"/>
-        <w:numPr>
-          <w:ilvl w:val="0"/>
-          <w:numId w:val="2"/>
-        </w:numPr>
-      </w:pPr>
-      <w:r>
-        <w:t>Lopez et al 2011: “</w:t>
-      </w:r>
-      <w:r>
-        <w:t>A mesh was created in the overlapping area with randomly located points within each cell, providing a total number of 500 comparison points. The differences in these comparison points were evaluated in terms of standard deviation (STD) and expressed as a factor of homogenization in percentage as:</w:t>
-      </w:r>
-      <w:r>
-        <w:t xml:space="preserve">” </w:t>
-      </w:r>
-      <w:proofErr w:type="spellStart"/>
-      <w:r>
-        <w:t>std_orig</w:t>
-      </w:r>
-      <w:proofErr w:type="spellEnd"/>
-      <w:r>
-        <w:t xml:space="preserve"> – </w:t>
-      </w:r>
-      <w:proofErr w:type="spellStart"/>
-      <w:r>
-        <w:t>std_correct</w:t>
-      </w:r>
-      <w:proofErr w:type="spellEnd"/>
-      <w:r>
-        <w:t xml:space="preserve"> / </w:t>
-      </w:r>
-      <w:proofErr w:type="spellStart"/>
-      <w:r>
-        <w:t>std_</w:t>
-      </w:r>
-      <w:proofErr w:type="gramStart"/>
-      <w:r>
-        <w:t>orig</w:t>
-      </w:r>
-      <w:proofErr w:type="spellEnd"/>
-      <w:r>
-        <w:t xml:space="preserve">  .</w:t>
-      </w:r>
-      <w:proofErr w:type="gramEnd"/>
-      <w:r>
-        <w:t xml:space="preserve">  So note that this is for a comparison of methods not an absolute accuracy measure.  They also check with actual field </w:t>
-      </w:r>
-      <w:proofErr w:type="spellStart"/>
-      <w:r>
-        <w:t>reflectances</w:t>
-      </w:r>
-      <w:proofErr w:type="spellEnd"/>
-      <w:r>
-        <w:t xml:space="preserve"> and also with the radiometric control points i.e. overlapping points.  </w:t>
-      </w:r>
-    </w:p>
-    <w:p>
-      <w:pPr>
-        <w:pStyle w:val="ListParagraph"/>
-        <w:numPr>
-          <w:ilvl w:val="0"/>
-          <w:numId w:val="2"/>
-        </w:numPr>
-      </w:pPr>
-      <w:proofErr w:type="spellStart"/>
-      <w:r>
-        <w:t>Gehrke</w:t>
-      </w:r>
-      <w:proofErr w:type="spellEnd"/>
-      <w:r>
-        <w:t xml:space="preserve"> 2016: </w:t>
-      </w:r>
-      <w:r>
-        <w:t>not 100% on this but they seem to do a comparison to absolute reflectance at specific points and they also plot a kind of before and after contract and brightness factor along a certain line.</w:t>
-      </w:r>
     </w:p>
     <w:sectPr>
       <w:pgSz w:w="12240" w:h="15840"/>
@@ -1084,11 +965,127 @@
       </w:rPr>
     </w:lvl>
   </w:abstractNum>
+  <w:abstractNum w:abstractNumId="2" w15:restartNumberingAfterBreak="0">
+    <w:nsid w:val="638C3FE7"/>
+    <w:multiLevelType w:val="hybridMultilevel"/>
+    <w:tmpl w:val="6FF46CF6"/>
+    <w:lvl w:ilvl="0" w:tplc="08090001">
+      <w:start w:val="1"/>
+      <w:numFmt w:val="bullet"/>
+      <w:lvlText w:val=""/>
+      <w:lvlJc w:val="left"/>
+      <w:pPr>
+        <w:ind w:left="720" w:hanging="360"/>
+      </w:pPr>
+      <w:rPr>
+        <w:rFonts w:ascii="Symbol" w:hAnsi="Symbol" w:hint="default"/>
+      </w:rPr>
+    </w:lvl>
+    <w:lvl w:ilvl="1" w:tplc="08090003" w:tentative="1">
+      <w:start w:val="1"/>
+      <w:numFmt w:val="bullet"/>
+      <w:lvlText w:val="o"/>
+      <w:lvlJc w:val="left"/>
+      <w:pPr>
+        <w:ind w:left="1440" w:hanging="360"/>
+      </w:pPr>
+      <w:rPr>
+        <w:rFonts w:ascii="Courier New" w:hAnsi="Courier New" w:cs="Courier New" w:hint="default"/>
+      </w:rPr>
+    </w:lvl>
+    <w:lvl w:ilvl="2" w:tplc="08090005" w:tentative="1">
+      <w:start w:val="1"/>
+      <w:numFmt w:val="bullet"/>
+      <w:lvlText w:val=""/>
+      <w:lvlJc w:val="left"/>
+      <w:pPr>
+        <w:ind w:left="2160" w:hanging="360"/>
+      </w:pPr>
+      <w:rPr>
+        <w:rFonts w:ascii="Wingdings" w:hAnsi="Wingdings" w:hint="default"/>
+      </w:rPr>
+    </w:lvl>
+    <w:lvl w:ilvl="3" w:tplc="08090001" w:tentative="1">
+      <w:start w:val="1"/>
+      <w:numFmt w:val="bullet"/>
+      <w:lvlText w:val=""/>
+      <w:lvlJc w:val="left"/>
+      <w:pPr>
+        <w:ind w:left="2880" w:hanging="360"/>
+      </w:pPr>
+      <w:rPr>
+        <w:rFonts w:ascii="Symbol" w:hAnsi="Symbol" w:hint="default"/>
+      </w:rPr>
+    </w:lvl>
+    <w:lvl w:ilvl="4" w:tplc="08090003" w:tentative="1">
+      <w:start w:val="1"/>
+      <w:numFmt w:val="bullet"/>
+      <w:lvlText w:val="o"/>
+      <w:lvlJc w:val="left"/>
+      <w:pPr>
+        <w:ind w:left="3600" w:hanging="360"/>
+      </w:pPr>
+      <w:rPr>
+        <w:rFonts w:ascii="Courier New" w:hAnsi="Courier New" w:cs="Courier New" w:hint="default"/>
+      </w:rPr>
+    </w:lvl>
+    <w:lvl w:ilvl="5" w:tplc="08090005" w:tentative="1">
+      <w:start w:val="1"/>
+      <w:numFmt w:val="bullet"/>
+      <w:lvlText w:val=""/>
+      <w:lvlJc w:val="left"/>
+      <w:pPr>
+        <w:ind w:left="4320" w:hanging="360"/>
+      </w:pPr>
+      <w:rPr>
+        <w:rFonts w:ascii="Wingdings" w:hAnsi="Wingdings" w:hint="default"/>
+      </w:rPr>
+    </w:lvl>
+    <w:lvl w:ilvl="6" w:tplc="08090001" w:tentative="1">
+      <w:start w:val="1"/>
+      <w:numFmt w:val="bullet"/>
+      <w:lvlText w:val=""/>
+      <w:lvlJc w:val="left"/>
+      <w:pPr>
+        <w:ind w:left="5040" w:hanging="360"/>
+      </w:pPr>
+      <w:rPr>
+        <w:rFonts w:ascii="Symbol" w:hAnsi="Symbol" w:hint="default"/>
+      </w:rPr>
+    </w:lvl>
+    <w:lvl w:ilvl="7" w:tplc="08090003" w:tentative="1">
+      <w:start w:val="1"/>
+      <w:numFmt w:val="bullet"/>
+      <w:lvlText w:val="o"/>
+      <w:lvlJc w:val="left"/>
+      <w:pPr>
+        <w:ind w:left="5760" w:hanging="360"/>
+      </w:pPr>
+      <w:rPr>
+        <w:rFonts w:ascii="Courier New" w:hAnsi="Courier New" w:cs="Courier New" w:hint="default"/>
+      </w:rPr>
+    </w:lvl>
+    <w:lvl w:ilvl="8" w:tplc="08090005" w:tentative="1">
+      <w:start w:val="1"/>
+      <w:numFmt w:val="bullet"/>
+      <w:lvlText w:val=""/>
+      <w:lvlJc w:val="left"/>
+      <w:pPr>
+        <w:ind w:left="6480" w:hanging="360"/>
+      </w:pPr>
+      <w:rPr>
+        <w:rFonts w:ascii="Wingdings" w:hAnsi="Wingdings" w:hint="default"/>
+      </w:rPr>
+    </w:lvl>
+  </w:abstractNum>
   <w:num w:numId="1">
     <w:abstractNumId w:val="1"/>
   </w:num>
   <w:num w:numId="2">
     <w:abstractNumId w:val="0"/>
+  </w:num>
+  <w:num w:numId="3">
+    <w:abstractNumId w:val="2"/>
   </w:num>
 </w:numbering>
 </file>

</xml_diff>